<commit_message>
exo du jour sur javascript
</commit_message>
<xml_diff>
--- a/FRONT/DYNAMIQUE/JAVASCRIPT/Javascript les fonctions.docx
+++ b/FRONT/DYNAMIQUE/JAVASCRIPT/Javascript les fonctions.docx
@@ -429,326 +429,1312 @@
       <w:r>
         <w:t>///</w:t>
       </w:r>
+    </w:p>
+    <w:p>
+      <w:r>
+        <w:t xml:space="preserve">  </w:t>
+      </w:r>
+      <w:proofErr w:type="gramStart"/>
+      <w:r>
+        <w:t>var</w:t>
+      </w:r>
+      <w:proofErr w:type="gramEnd"/>
+      <w:r>
+        <w:t xml:space="preserve"> </w:t>
+      </w:r>
+      <w:proofErr w:type="spellStart"/>
+      <w:r>
+        <w:t>result</w:t>
+      </w:r>
+      <w:proofErr w:type="spellEnd"/>
+      <w:r>
+        <w:t xml:space="preserve"> = x * y;</w:t>
+      </w:r>
+    </w:p>
+    <w:p>
+      <w:r>
+        <w:t xml:space="preserve">  </w:t>
+      </w:r>
+      <w:proofErr w:type="gramStart"/>
+      <w:r>
+        <w:t>var</w:t>
+      </w:r>
+      <w:proofErr w:type="gramEnd"/>
+      <w:r>
+        <w:t xml:space="preserve"> </w:t>
+      </w:r>
+      <w:proofErr w:type="spellStart"/>
+      <w:r>
+        <w:t>text</w:t>
+      </w:r>
+      <w:proofErr w:type="spellEnd"/>
+      <w:r>
+        <w:t xml:space="preserve"> = "le produit de " + x +" * " + y + " est égale à " + </w:t>
+      </w:r>
+      <w:proofErr w:type="spellStart"/>
+      <w:r>
+        <w:t>result</w:t>
+      </w:r>
+      <w:proofErr w:type="spellEnd"/>
+      <w:r>
+        <w:t>;</w:t>
+      </w:r>
+    </w:p>
+    <w:p>
+      <w:r>
+        <w:t xml:space="preserve">  console.log(</w:t>
+      </w:r>
+      <w:proofErr w:type="spellStart"/>
+      <w:r>
+        <w:t>result</w:t>
+      </w:r>
+      <w:proofErr w:type="spellEnd"/>
+      <w:proofErr w:type="gramStart"/>
+      <w:r>
+        <w:t>);</w:t>
+      </w:r>
+      <w:proofErr w:type="gramEnd"/>
+    </w:p>
+    <w:p>
+      <w:r>
+        <w:t>}</w:t>
+      </w:r>
+    </w:p>
+    <w:p/>
+    <w:p>
+      <w:pPr>
+        <w:shd w:val="clear" w:color="auto" w:fill="1E1E1E"/>
+        <w:spacing w:after="0" w:line="285" w:lineRule="atLeast"/>
+        <w:rPr>
+          <w:rFonts w:ascii="Consolas" w:eastAsia="Times New Roman" w:hAnsi="Consolas" w:cs="Times New Roman"/>
+          <w:color w:val="D4D4D4"/>
+          <w:sz w:val="21"/>
+          <w:szCs w:val="21"/>
+          <w:lang w:eastAsia="fr-FR"/>
+        </w:rPr>
+      </w:pPr>
+      <w:proofErr w:type="spellStart"/>
+      <w:proofErr w:type="gramStart"/>
+      <w:r>
+        <w:rPr>
+          <w:rFonts w:ascii="Consolas" w:eastAsia="Times New Roman" w:hAnsi="Consolas" w:cs="Times New Roman"/>
+          <w:color w:val="569CD6"/>
+          <w:sz w:val="21"/>
+          <w:szCs w:val="21"/>
+          <w:lang w:eastAsia="fr-FR"/>
+        </w:rPr>
+        <w:t>function</w:t>
+      </w:r>
+      <w:proofErr w:type="spellEnd"/>
+      <w:proofErr w:type="gramEnd"/>
+      <w:r>
+        <w:rPr>
+          <w:rFonts w:ascii="Consolas" w:eastAsia="Times New Roman" w:hAnsi="Consolas" w:cs="Times New Roman"/>
+          <w:color w:val="D4D4D4"/>
+          <w:sz w:val="21"/>
+          <w:szCs w:val="21"/>
+          <w:lang w:eastAsia="fr-FR"/>
+        </w:rPr>
+        <w:t> </w:t>
+      </w:r>
+      <w:proofErr w:type="spellStart"/>
+      <w:r>
+        <w:rPr>
+          <w:rFonts w:ascii="Consolas" w:eastAsia="Times New Roman" w:hAnsi="Consolas" w:cs="Times New Roman"/>
+          <w:color w:val="DCDCAA"/>
+          <w:sz w:val="21"/>
+          <w:szCs w:val="21"/>
+          <w:lang w:eastAsia="fr-FR"/>
+        </w:rPr>
+        <w:t>calcProd</w:t>
+      </w:r>
+      <w:proofErr w:type="spellEnd"/>
+      <w:r>
+        <w:rPr>
+          <w:rFonts w:ascii="Consolas" w:eastAsia="Times New Roman" w:hAnsi="Consolas" w:cs="Times New Roman"/>
+          <w:color w:val="D4D4D4"/>
+          <w:sz w:val="21"/>
+          <w:szCs w:val="21"/>
+          <w:lang w:eastAsia="fr-FR"/>
+        </w:rPr>
+        <w:t> (</w:t>
+      </w:r>
+      <w:r>
+        <w:rPr>
+          <w:rFonts w:ascii="Consolas" w:eastAsia="Times New Roman" w:hAnsi="Consolas" w:cs="Times New Roman"/>
+          <w:color w:val="9CDCFE"/>
+          <w:sz w:val="21"/>
+          <w:szCs w:val="21"/>
+          <w:lang w:eastAsia="fr-FR"/>
+        </w:rPr>
+        <w:t>x</w:t>
+      </w:r>
+      <w:r>
+        <w:rPr>
+          <w:rFonts w:ascii="Consolas" w:eastAsia="Times New Roman" w:hAnsi="Consolas" w:cs="Times New Roman"/>
+          <w:color w:val="D4D4D4"/>
+          <w:sz w:val="21"/>
+          <w:szCs w:val="21"/>
+          <w:lang w:eastAsia="fr-FR"/>
+        </w:rPr>
+        <w:t>, </w:t>
+      </w:r>
+      <w:r>
+        <w:rPr>
+          <w:rFonts w:ascii="Consolas" w:eastAsia="Times New Roman" w:hAnsi="Consolas" w:cs="Times New Roman"/>
+          <w:color w:val="9CDCFE"/>
+          <w:sz w:val="21"/>
+          <w:szCs w:val="21"/>
+          <w:lang w:eastAsia="fr-FR"/>
+        </w:rPr>
+        <w:t>y</w:t>
+      </w:r>
+      <w:r>
+        <w:rPr>
+          <w:rFonts w:ascii="Consolas" w:eastAsia="Times New Roman" w:hAnsi="Consolas" w:cs="Times New Roman"/>
+          <w:color w:val="D4D4D4"/>
+          <w:sz w:val="21"/>
+          <w:szCs w:val="21"/>
+          <w:lang w:eastAsia="fr-FR"/>
+        </w:rPr>
+        <w:t>)</w:t>
+      </w:r>
+    </w:p>
+    <w:p>
+      <w:pPr>
+        <w:shd w:val="clear" w:color="auto" w:fill="1E1E1E"/>
+        <w:spacing w:after="0" w:line="285" w:lineRule="atLeast"/>
+        <w:rPr>
+          <w:rFonts w:ascii="Consolas" w:eastAsia="Times New Roman" w:hAnsi="Consolas" w:cs="Times New Roman"/>
+          <w:color w:val="D4D4D4"/>
+          <w:sz w:val="21"/>
+          <w:szCs w:val="21"/>
+          <w:lang w:eastAsia="fr-FR"/>
+        </w:rPr>
+      </w:pPr>
+      <w:r>
+        <w:rPr>
+          <w:rFonts w:ascii="Consolas" w:eastAsia="Times New Roman" w:hAnsi="Consolas" w:cs="Times New Roman"/>
+          <w:color w:val="D4D4D4"/>
+          <w:sz w:val="21"/>
+          <w:szCs w:val="21"/>
+          <w:lang w:eastAsia="fr-FR"/>
+        </w:rPr>
+        <w:t>        {</w:t>
+      </w:r>
+    </w:p>
+    <w:p>
+      <w:pPr>
+        <w:shd w:val="clear" w:color="auto" w:fill="1E1E1E"/>
+        <w:spacing w:after="0" w:line="285" w:lineRule="atLeast"/>
+        <w:rPr>
+          <w:rFonts w:ascii="Consolas" w:eastAsia="Times New Roman" w:hAnsi="Consolas" w:cs="Times New Roman"/>
+          <w:color w:val="D4D4D4"/>
+          <w:sz w:val="21"/>
+          <w:szCs w:val="21"/>
+          <w:lang w:eastAsia="fr-FR"/>
+        </w:rPr>
+      </w:pPr>
+      <w:r>
+        <w:rPr>
+          <w:rFonts w:ascii="Consolas" w:eastAsia="Times New Roman" w:hAnsi="Consolas" w:cs="Times New Roman"/>
+          <w:color w:val="D4D4D4"/>
+          <w:sz w:val="21"/>
+          <w:szCs w:val="21"/>
+          <w:lang w:eastAsia="fr-FR"/>
+        </w:rPr>
+        <w:t>          </w:t>
+      </w:r>
+      <w:proofErr w:type="gramStart"/>
+      <w:r>
+        <w:rPr>
+          <w:rFonts w:ascii="Consolas" w:eastAsia="Times New Roman" w:hAnsi="Consolas" w:cs="Times New Roman"/>
+          <w:color w:val="569CD6"/>
+          <w:sz w:val="21"/>
+          <w:szCs w:val="21"/>
+          <w:lang w:eastAsia="fr-FR"/>
+        </w:rPr>
+        <w:t>var</w:t>
+      </w:r>
+      <w:proofErr w:type="gramEnd"/>
+      <w:r>
+        <w:rPr>
+          <w:rFonts w:ascii="Consolas" w:eastAsia="Times New Roman" w:hAnsi="Consolas" w:cs="Times New Roman"/>
+          <w:color w:val="D4D4D4"/>
+          <w:sz w:val="21"/>
+          <w:szCs w:val="21"/>
+          <w:lang w:eastAsia="fr-FR"/>
+        </w:rPr>
+        <w:t> </w:t>
+      </w:r>
+      <w:r>
+        <w:rPr>
+          <w:rFonts w:ascii="Consolas" w:eastAsia="Times New Roman" w:hAnsi="Consolas" w:cs="Times New Roman"/>
+          <w:color w:val="9CDCFE"/>
+          <w:sz w:val="21"/>
+          <w:szCs w:val="21"/>
+          <w:lang w:eastAsia="fr-FR"/>
+        </w:rPr>
+        <w:t>x</w:t>
+      </w:r>
+      <w:r>
+        <w:rPr>
+          <w:rFonts w:ascii="Consolas" w:eastAsia="Times New Roman" w:hAnsi="Consolas" w:cs="Times New Roman"/>
+          <w:color w:val="D4D4D4"/>
+          <w:sz w:val="21"/>
+          <w:szCs w:val="21"/>
+          <w:lang w:eastAsia="fr-FR"/>
+        </w:rPr>
+        <w:t> = </w:t>
+      </w:r>
+      <w:r>
+        <w:rPr>
+          <w:rFonts w:ascii="Consolas" w:eastAsia="Times New Roman" w:hAnsi="Consolas" w:cs="Times New Roman"/>
+          <w:color w:val="DCDCAA"/>
+          <w:sz w:val="21"/>
+          <w:szCs w:val="21"/>
+          <w:lang w:eastAsia="fr-FR"/>
+        </w:rPr>
+        <w:t>parseInt</w:t>
+      </w:r>
+      <w:r>
+        <w:rPr>
+          <w:rFonts w:ascii="Consolas" w:eastAsia="Times New Roman" w:hAnsi="Consolas" w:cs="Times New Roman"/>
+          <w:color w:val="D4D4D4"/>
+          <w:sz w:val="21"/>
+          <w:szCs w:val="21"/>
+          <w:lang w:eastAsia="fr-FR"/>
+        </w:rPr>
+        <w:t>(</w:t>
+      </w:r>
+      <w:r>
+        <w:rPr>
+          <w:rFonts w:ascii="Consolas" w:eastAsia="Times New Roman" w:hAnsi="Consolas" w:cs="Times New Roman"/>
+          <w:color w:val="9CDCFE"/>
+          <w:sz w:val="21"/>
+          <w:szCs w:val="21"/>
+          <w:lang w:eastAsia="fr-FR"/>
+        </w:rPr>
+        <w:t>window</w:t>
+      </w:r>
+      <w:r>
+        <w:rPr>
+          <w:rFonts w:ascii="Consolas" w:eastAsia="Times New Roman" w:hAnsi="Consolas" w:cs="Times New Roman"/>
+          <w:color w:val="D4D4D4"/>
+          <w:sz w:val="21"/>
+          <w:szCs w:val="21"/>
+          <w:lang w:eastAsia="fr-FR"/>
+        </w:rPr>
+        <w:t>.</w:t>
+      </w:r>
+      <w:r>
+        <w:rPr>
+          <w:rFonts w:ascii="Consolas" w:eastAsia="Times New Roman" w:hAnsi="Consolas" w:cs="Times New Roman"/>
+          <w:color w:val="DCDCAA"/>
+          <w:sz w:val="21"/>
+          <w:szCs w:val="21"/>
+          <w:lang w:eastAsia="fr-FR"/>
+        </w:rPr>
+        <w:t>prompt</w:t>
+      </w:r>
+      <w:r>
+        <w:rPr>
+          <w:rFonts w:ascii="Consolas" w:eastAsia="Times New Roman" w:hAnsi="Consolas" w:cs="Times New Roman"/>
+          <w:color w:val="D4D4D4"/>
+          <w:sz w:val="21"/>
+          <w:szCs w:val="21"/>
+          <w:lang w:eastAsia="fr-FR"/>
+        </w:rPr>
+        <w:t>(</w:t>
+      </w:r>
+      <w:r>
+        <w:rPr>
+          <w:rFonts w:ascii="Consolas" w:eastAsia="Times New Roman" w:hAnsi="Consolas" w:cs="Times New Roman"/>
+          <w:color w:val="CE9178"/>
+          <w:sz w:val="21"/>
+          <w:szCs w:val="21"/>
+          <w:lang w:eastAsia="fr-FR"/>
+        </w:rPr>
+        <w:t>"saisissez un nombre"</w:t>
+      </w:r>
+      <w:r>
+        <w:rPr>
+          <w:rFonts w:ascii="Consolas" w:eastAsia="Times New Roman" w:hAnsi="Consolas" w:cs="Times New Roman"/>
+          <w:color w:val="D4D4D4"/>
+          <w:sz w:val="21"/>
+          <w:szCs w:val="21"/>
+          <w:lang w:eastAsia="fr-FR"/>
+        </w:rPr>
+        <w:t>));</w:t>
+      </w:r>
+    </w:p>
+    <w:p>
+      <w:pPr>
+        <w:shd w:val="clear" w:color="auto" w:fill="1E1E1E"/>
+        <w:spacing w:after="0" w:line="285" w:lineRule="atLeast"/>
+        <w:rPr>
+          <w:rFonts w:ascii="Consolas" w:eastAsia="Times New Roman" w:hAnsi="Consolas" w:cs="Times New Roman"/>
+          <w:color w:val="D4D4D4"/>
+          <w:sz w:val="21"/>
+          <w:szCs w:val="21"/>
+          <w:lang w:eastAsia="fr-FR"/>
+        </w:rPr>
+      </w:pPr>
+      <w:r>
+        <w:rPr>
+          <w:rFonts w:ascii="Consolas" w:eastAsia="Times New Roman" w:hAnsi="Consolas" w:cs="Times New Roman"/>
+          <w:color w:val="D4D4D4"/>
+          <w:sz w:val="21"/>
+          <w:szCs w:val="21"/>
+          <w:lang w:eastAsia="fr-FR"/>
+        </w:rPr>
+        <w:t>          </w:t>
+      </w:r>
+      <w:proofErr w:type="gramStart"/>
+      <w:r>
+        <w:rPr>
+          <w:rFonts w:ascii="Consolas" w:eastAsia="Times New Roman" w:hAnsi="Consolas" w:cs="Times New Roman"/>
+          <w:color w:val="569CD6"/>
+          <w:sz w:val="21"/>
+          <w:szCs w:val="21"/>
+          <w:lang w:eastAsia="fr-FR"/>
+        </w:rPr>
+        <w:t>var</w:t>
+      </w:r>
+      <w:proofErr w:type="gramEnd"/>
+      <w:r>
+        <w:rPr>
+          <w:rFonts w:ascii="Consolas" w:eastAsia="Times New Roman" w:hAnsi="Consolas" w:cs="Times New Roman"/>
+          <w:color w:val="D4D4D4"/>
+          <w:sz w:val="21"/>
+          <w:szCs w:val="21"/>
+          <w:lang w:eastAsia="fr-FR"/>
+        </w:rPr>
+        <w:t> </w:t>
+      </w:r>
+      <w:r>
+        <w:rPr>
+          <w:rFonts w:ascii="Consolas" w:eastAsia="Times New Roman" w:hAnsi="Consolas" w:cs="Times New Roman"/>
+          <w:color w:val="9CDCFE"/>
+          <w:sz w:val="21"/>
+          <w:szCs w:val="21"/>
+          <w:lang w:eastAsia="fr-FR"/>
+        </w:rPr>
+        <w:t>y</w:t>
+      </w:r>
+      <w:r>
+        <w:rPr>
+          <w:rFonts w:ascii="Consolas" w:eastAsia="Times New Roman" w:hAnsi="Consolas" w:cs="Times New Roman"/>
+          <w:color w:val="D4D4D4"/>
+          <w:sz w:val="21"/>
+          <w:szCs w:val="21"/>
+          <w:lang w:eastAsia="fr-FR"/>
+        </w:rPr>
+        <w:t> = </w:t>
+      </w:r>
+      <w:r>
+        <w:rPr>
+          <w:rFonts w:ascii="Consolas" w:eastAsia="Times New Roman" w:hAnsi="Consolas" w:cs="Times New Roman"/>
+          <w:color w:val="DCDCAA"/>
+          <w:sz w:val="21"/>
+          <w:szCs w:val="21"/>
+          <w:lang w:eastAsia="fr-FR"/>
+        </w:rPr>
+        <w:t>parseInt</w:t>
+      </w:r>
+      <w:r>
+        <w:rPr>
+          <w:rFonts w:ascii="Consolas" w:eastAsia="Times New Roman" w:hAnsi="Consolas" w:cs="Times New Roman"/>
+          <w:color w:val="D4D4D4"/>
+          <w:sz w:val="21"/>
+          <w:szCs w:val="21"/>
+          <w:lang w:eastAsia="fr-FR"/>
+        </w:rPr>
+        <w:t>(</w:t>
+      </w:r>
+      <w:r>
+        <w:rPr>
+          <w:rFonts w:ascii="Consolas" w:eastAsia="Times New Roman" w:hAnsi="Consolas" w:cs="Times New Roman"/>
+          <w:color w:val="9CDCFE"/>
+          <w:sz w:val="21"/>
+          <w:szCs w:val="21"/>
+          <w:lang w:eastAsia="fr-FR"/>
+        </w:rPr>
+        <w:t>window</w:t>
+      </w:r>
+      <w:r>
+        <w:rPr>
+          <w:rFonts w:ascii="Consolas" w:eastAsia="Times New Roman" w:hAnsi="Consolas" w:cs="Times New Roman"/>
+          <w:color w:val="D4D4D4"/>
+          <w:sz w:val="21"/>
+          <w:szCs w:val="21"/>
+          <w:lang w:eastAsia="fr-FR"/>
+        </w:rPr>
+        <w:t>.</w:t>
+      </w:r>
+      <w:r>
+        <w:rPr>
+          <w:rFonts w:ascii="Consolas" w:eastAsia="Times New Roman" w:hAnsi="Consolas" w:cs="Times New Roman"/>
+          <w:color w:val="DCDCAA"/>
+          <w:sz w:val="21"/>
+          <w:szCs w:val="21"/>
+          <w:lang w:eastAsia="fr-FR"/>
+        </w:rPr>
+        <w:t>prompt</w:t>
+      </w:r>
+      <w:r>
+        <w:rPr>
+          <w:rFonts w:ascii="Consolas" w:eastAsia="Times New Roman" w:hAnsi="Consolas" w:cs="Times New Roman"/>
+          <w:color w:val="D4D4D4"/>
+          <w:sz w:val="21"/>
+          <w:szCs w:val="21"/>
+          <w:lang w:eastAsia="fr-FR"/>
+        </w:rPr>
+        <w:t>(</w:t>
+      </w:r>
+      <w:r>
+        <w:rPr>
+          <w:rFonts w:ascii="Consolas" w:eastAsia="Times New Roman" w:hAnsi="Consolas" w:cs="Times New Roman"/>
+          <w:color w:val="CE9178"/>
+          <w:sz w:val="21"/>
+          <w:szCs w:val="21"/>
+          <w:lang w:eastAsia="fr-FR"/>
+        </w:rPr>
+        <w:t>"saisissez un 2e nombre"</w:t>
+      </w:r>
+      <w:r>
+        <w:rPr>
+          <w:rFonts w:ascii="Consolas" w:eastAsia="Times New Roman" w:hAnsi="Consolas" w:cs="Times New Roman"/>
+          <w:color w:val="D4D4D4"/>
+          <w:sz w:val="21"/>
+          <w:szCs w:val="21"/>
+          <w:lang w:eastAsia="fr-FR"/>
+        </w:rPr>
+        <w:t>));</w:t>
+      </w:r>
+    </w:p>
+    <w:p>
+      <w:pPr>
+        <w:shd w:val="clear" w:color="auto" w:fill="1E1E1E"/>
+        <w:spacing w:after="0" w:line="285" w:lineRule="atLeast"/>
+        <w:rPr>
+          <w:rFonts w:ascii="Consolas" w:eastAsia="Times New Roman" w:hAnsi="Consolas" w:cs="Times New Roman"/>
+          <w:color w:val="D4D4D4"/>
+          <w:sz w:val="21"/>
+          <w:szCs w:val="21"/>
+          <w:lang w:eastAsia="fr-FR"/>
+        </w:rPr>
+      </w:pPr>
+    </w:p>
+    <w:p>
+      <w:pPr>
+        <w:shd w:val="clear" w:color="auto" w:fill="1E1E1E"/>
+        <w:spacing w:after="0" w:line="285" w:lineRule="atLeast"/>
+        <w:rPr>
+          <w:rFonts w:ascii="Consolas" w:eastAsia="Times New Roman" w:hAnsi="Consolas" w:cs="Times New Roman"/>
+          <w:color w:val="D4D4D4"/>
+          <w:sz w:val="21"/>
+          <w:szCs w:val="21"/>
+          <w:lang w:eastAsia="fr-FR"/>
+        </w:rPr>
+      </w:pPr>
+      <w:r>
+        <w:rPr>
+          <w:rFonts w:ascii="Consolas" w:eastAsia="Times New Roman" w:hAnsi="Consolas" w:cs="Times New Roman"/>
+          <w:color w:val="D4D4D4"/>
+          <w:sz w:val="21"/>
+          <w:szCs w:val="21"/>
+          <w:lang w:eastAsia="fr-FR"/>
+        </w:rPr>
+        <w:t>    </w:t>
+      </w:r>
+      <w:proofErr w:type="spellStart"/>
+      <w:proofErr w:type="gramStart"/>
+      <w:r>
+        <w:rPr>
+          <w:rFonts w:ascii="Consolas" w:eastAsia="Times New Roman" w:hAnsi="Consolas" w:cs="Times New Roman"/>
+          <w:color w:val="C586C0"/>
+          <w:sz w:val="21"/>
+          <w:szCs w:val="21"/>
+          <w:lang w:eastAsia="fr-FR"/>
+        </w:rPr>
+        <w:t>while</w:t>
+      </w:r>
+      <w:proofErr w:type="spellEnd"/>
+      <w:proofErr w:type="gramEnd"/>
+      <w:r>
+        <w:rPr>
+          <w:rFonts w:ascii="Consolas" w:eastAsia="Times New Roman" w:hAnsi="Consolas" w:cs="Times New Roman"/>
+          <w:color w:val="D4D4D4"/>
+          <w:sz w:val="21"/>
+          <w:szCs w:val="21"/>
+          <w:lang w:eastAsia="fr-FR"/>
+        </w:rPr>
+        <w:t> (</w:t>
+      </w:r>
+      <w:proofErr w:type="spellStart"/>
+      <w:r>
+        <w:rPr>
+          <w:rFonts w:ascii="Consolas" w:eastAsia="Times New Roman" w:hAnsi="Consolas" w:cs="Times New Roman"/>
+          <w:color w:val="DCDCAA"/>
+          <w:sz w:val="21"/>
+          <w:szCs w:val="21"/>
+          <w:lang w:eastAsia="fr-FR"/>
+        </w:rPr>
+        <w:t>isNaN</w:t>
+      </w:r>
+      <w:proofErr w:type="spellEnd"/>
+      <w:r>
+        <w:rPr>
+          <w:rFonts w:ascii="Consolas" w:eastAsia="Times New Roman" w:hAnsi="Consolas" w:cs="Times New Roman"/>
+          <w:color w:val="D4D4D4"/>
+          <w:sz w:val="21"/>
+          <w:szCs w:val="21"/>
+          <w:lang w:eastAsia="fr-FR"/>
+        </w:rPr>
+        <w:t>(</w:t>
+      </w:r>
+      <w:r>
+        <w:rPr>
+          <w:rFonts w:ascii="Consolas" w:eastAsia="Times New Roman" w:hAnsi="Consolas" w:cs="Times New Roman"/>
+          <w:color w:val="9CDCFE"/>
+          <w:sz w:val="21"/>
+          <w:szCs w:val="21"/>
+          <w:lang w:eastAsia="fr-FR"/>
+        </w:rPr>
+        <w:t>x</w:t>
+      </w:r>
+      <w:r>
+        <w:rPr>
+          <w:rFonts w:ascii="Consolas" w:eastAsia="Times New Roman" w:hAnsi="Consolas" w:cs="Times New Roman"/>
+          <w:color w:val="D4D4D4"/>
+          <w:sz w:val="21"/>
+          <w:szCs w:val="21"/>
+          <w:lang w:eastAsia="fr-FR"/>
+        </w:rPr>
+        <w:t>))</w:t>
+      </w:r>
+    </w:p>
+    <w:p>
+      <w:pPr>
+        <w:shd w:val="clear" w:color="auto" w:fill="1E1E1E"/>
+        <w:spacing w:after="0" w:line="285" w:lineRule="atLeast"/>
+        <w:rPr>
+          <w:rFonts w:ascii="Consolas" w:eastAsia="Times New Roman" w:hAnsi="Consolas" w:cs="Times New Roman"/>
+          <w:color w:val="D4D4D4"/>
+          <w:sz w:val="21"/>
+          <w:szCs w:val="21"/>
+          <w:lang w:eastAsia="fr-FR"/>
+        </w:rPr>
+      </w:pPr>
+      <w:r>
+        <w:rPr>
+          <w:rFonts w:ascii="Consolas" w:eastAsia="Times New Roman" w:hAnsi="Consolas" w:cs="Times New Roman"/>
+          <w:color w:val="D4D4D4"/>
+          <w:sz w:val="21"/>
+          <w:szCs w:val="21"/>
+          <w:lang w:eastAsia="fr-FR"/>
+        </w:rPr>
+        <w:t>    {</w:t>
+      </w:r>
+    </w:p>
+    <w:p>
+      <w:pPr>
+        <w:shd w:val="clear" w:color="auto" w:fill="1E1E1E"/>
+        <w:spacing w:after="0" w:line="285" w:lineRule="atLeast"/>
+        <w:rPr>
+          <w:rFonts w:ascii="Consolas" w:eastAsia="Times New Roman" w:hAnsi="Consolas" w:cs="Times New Roman"/>
+          <w:color w:val="D4D4D4"/>
+          <w:sz w:val="21"/>
+          <w:szCs w:val="21"/>
+          <w:lang w:eastAsia="fr-FR"/>
+        </w:rPr>
+      </w:pPr>
+      <w:r>
+        <w:rPr>
+          <w:rFonts w:ascii="Consolas" w:eastAsia="Times New Roman" w:hAnsi="Consolas" w:cs="Times New Roman"/>
+          <w:color w:val="D4D4D4"/>
+          <w:sz w:val="21"/>
+          <w:szCs w:val="21"/>
+          <w:lang w:eastAsia="fr-FR"/>
+        </w:rPr>
+        <w:t>        </w:t>
+      </w:r>
+      <w:proofErr w:type="gramStart"/>
+      <w:r>
+        <w:rPr>
+          <w:rFonts w:ascii="Consolas" w:eastAsia="Times New Roman" w:hAnsi="Consolas" w:cs="Times New Roman"/>
+          <w:color w:val="9CDCFE"/>
+          <w:sz w:val="21"/>
+          <w:szCs w:val="21"/>
+          <w:lang w:eastAsia="fr-FR"/>
+        </w:rPr>
+        <w:t>x</w:t>
+      </w:r>
+      <w:proofErr w:type="gramEnd"/>
+      <w:r>
+        <w:rPr>
+          <w:rFonts w:ascii="Consolas" w:eastAsia="Times New Roman" w:hAnsi="Consolas" w:cs="Times New Roman"/>
+          <w:color w:val="D4D4D4"/>
+          <w:sz w:val="21"/>
+          <w:szCs w:val="21"/>
+          <w:lang w:eastAsia="fr-FR"/>
+        </w:rPr>
+        <w:t> = </w:t>
+      </w:r>
+      <w:proofErr w:type="spellStart"/>
+      <w:r>
+        <w:rPr>
+          <w:rFonts w:ascii="Consolas" w:eastAsia="Times New Roman" w:hAnsi="Consolas" w:cs="Times New Roman"/>
+          <w:color w:val="DCDCAA"/>
+          <w:sz w:val="21"/>
+          <w:szCs w:val="21"/>
+          <w:lang w:eastAsia="fr-FR"/>
+        </w:rPr>
+        <w:t>parseInt</w:t>
+      </w:r>
+      <w:proofErr w:type="spellEnd"/>
+      <w:r>
+        <w:rPr>
+          <w:rFonts w:ascii="Consolas" w:eastAsia="Times New Roman" w:hAnsi="Consolas" w:cs="Times New Roman"/>
+          <w:color w:val="D4D4D4"/>
+          <w:sz w:val="21"/>
+          <w:szCs w:val="21"/>
+          <w:lang w:eastAsia="fr-FR"/>
+        </w:rPr>
+        <w:t>(</w:t>
+      </w:r>
+      <w:proofErr w:type="spellStart"/>
+      <w:r>
+        <w:rPr>
+          <w:rFonts w:ascii="Consolas" w:eastAsia="Times New Roman" w:hAnsi="Consolas" w:cs="Times New Roman"/>
+          <w:color w:val="9CDCFE"/>
+          <w:sz w:val="21"/>
+          <w:szCs w:val="21"/>
+          <w:lang w:eastAsia="fr-FR"/>
+        </w:rPr>
+        <w:t>window</w:t>
+      </w:r>
+      <w:r>
+        <w:rPr>
+          <w:rFonts w:ascii="Consolas" w:eastAsia="Times New Roman" w:hAnsi="Consolas" w:cs="Times New Roman"/>
+          <w:color w:val="D4D4D4"/>
+          <w:sz w:val="21"/>
+          <w:szCs w:val="21"/>
+          <w:lang w:eastAsia="fr-FR"/>
+        </w:rPr>
+        <w:t>.</w:t>
+      </w:r>
+      <w:r>
+        <w:rPr>
+          <w:rFonts w:ascii="Consolas" w:eastAsia="Times New Roman" w:hAnsi="Consolas" w:cs="Times New Roman"/>
+          <w:color w:val="DCDCAA"/>
+          <w:sz w:val="21"/>
+          <w:szCs w:val="21"/>
+          <w:lang w:eastAsia="fr-FR"/>
+        </w:rPr>
+        <w:t>prompt</w:t>
+      </w:r>
+      <w:proofErr w:type="spellEnd"/>
+      <w:r>
+        <w:rPr>
+          <w:rFonts w:ascii="Consolas" w:eastAsia="Times New Roman" w:hAnsi="Consolas" w:cs="Times New Roman"/>
+          <w:color w:val="D4D4D4"/>
+          <w:sz w:val="21"/>
+          <w:szCs w:val="21"/>
+          <w:lang w:eastAsia="fr-FR"/>
+        </w:rPr>
+        <w:t>(</w:t>
+      </w:r>
+      <w:r>
+        <w:rPr>
+          <w:rFonts w:ascii="Consolas" w:eastAsia="Times New Roman" w:hAnsi="Consolas" w:cs="Times New Roman"/>
+          <w:color w:val="CE9178"/>
+          <w:sz w:val="21"/>
+          <w:szCs w:val="21"/>
+          <w:lang w:eastAsia="fr-FR"/>
+        </w:rPr>
+        <w:t>"saisissez un nombre"</w:t>
+      </w:r>
+      <w:r>
+        <w:rPr>
+          <w:rFonts w:ascii="Consolas" w:eastAsia="Times New Roman" w:hAnsi="Consolas" w:cs="Times New Roman"/>
+          <w:color w:val="D4D4D4"/>
+          <w:sz w:val="21"/>
+          <w:szCs w:val="21"/>
+          <w:lang w:eastAsia="fr-FR"/>
+        </w:rPr>
+        <w:t>));</w:t>
+      </w:r>
+    </w:p>
+    <w:p>
+      <w:pPr>
+        <w:shd w:val="clear" w:color="auto" w:fill="1E1E1E"/>
+        <w:spacing w:after="0" w:line="285" w:lineRule="atLeast"/>
+        <w:rPr>
+          <w:rFonts w:ascii="Consolas" w:eastAsia="Times New Roman" w:hAnsi="Consolas" w:cs="Times New Roman"/>
+          <w:color w:val="D4D4D4"/>
+          <w:sz w:val="21"/>
+          <w:szCs w:val="21"/>
+          <w:lang w:eastAsia="fr-FR"/>
+        </w:rPr>
+      </w:pPr>
+      <w:r>
+        <w:rPr>
+          <w:rFonts w:ascii="Consolas" w:eastAsia="Times New Roman" w:hAnsi="Consolas" w:cs="Times New Roman"/>
+          <w:color w:val="D4D4D4"/>
+          <w:sz w:val="21"/>
+          <w:szCs w:val="21"/>
+          <w:lang w:eastAsia="fr-FR"/>
+        </w:rPr>
+        <w:t>    }</w:t>
+      </w:r>
+    </w:p>
+    <w:p>
+      <w:pPr>
+        <w:shd w:val="clear" w:color="auto" w:fill="1E1E1E"/>
+        <w:spacing w:after="0" w:line="285" w:lineRule="atLeast"/>
+        <w:rPr>
+          <w:rFonts w:ascii="Consolas" w:eastAsia="Times New Roman" w:hAnsi="Consolas" w:cs="Times New Roman"/>
+          <w:color w:val="D4D4D4"/>
+          <w:sz w:val="21"/>
+          <w:szCs w:val="21"/>
+          <w:lang w:eastAsia="fr-FR"/>
+        </w:rPr>
+      </w:pPr>
+      <w:r>
+        <w:rPr>
+          <w:rFonts w:ascii="Consolas" w:eastAsia="Times New Roman" w:hAnsi="Consolas" w:cs="Times New Roman"/>
+          <w:color w:val="D4D4D4"/>
+          <w:sz w:val="21"/>
+          <w:szCs w:val="21"/>
+          <w:lang w:eastAsia="fr-FR"/>
+        </w:rPr>
+        <w:t>    </w:t>
+      </w:r>
+      <w:proofErr w:type="spellStart"/>
+      <w:proofErr w:type="gramStart"/>
+      <w:r>
+        <w:rPr>
+          <w:rFonts w:ascii="Consolas" w:eastAsia="Times New Roman" w:hAnsi="Consolas" w:cs="Times New Roman"/>
+          <w:color w:val="C586C0"/>
+          <w:sz w:val="21"/>
+          <w:szCs w:val="21"/>
+          <w:lang w:eastAsia="fr-FR"/>
+        </w:rPr>
+        <w:t>while</w:t>
+      </w:r>
+      <w:proofErr w:type="spellEnd"/>
+      <w:proofErr w:type="gramEnd"/>
+      <w:r>
+        <w:rPr>
+          <w:rFonts w:ascii="Consolas" w:eastAsia="Times New Roman" w:hAnsi="Consolas" w:cs="Times New Roman"/>
+          <w:color w:val="D4D4D4"/>
+          <w:sz w:val="21"/>
+          <w:szCs w:val="21"/>
+          <w:lang w:eastAsia="fr-FR"/>
+        </w:rPr>
+        <w:t> (</w:t>
+      </w:r>
+      <w:proofErr w:type="spellStart"/>
+      <w:r>
+        <w:rPr>
+          <w:rFonts w:ascii="Consolas" w:eastAsia="Times New Roman" w:hAnsi="Consolas" w:cs="Times New Roman"/>
+          <w:color w:val="DCDCAA"/>
+          <w:sz w:val="21"/>
+          <w:szCs w:val="21"/>
+          <w:lang w:eastAsia="fr-FR"/>
+        </w:rPr>
+        <w:t>isNaN</w:t>
+      </w:r>
+      <w:proofErr w:type="spellEnd"/>
+      <w:r>
+        <w:rPr>
+          <w:rFonts w:ascii="Consolas" w:eastAsia="Times New Roman" w:hAnsi="Consolas" w:cs="Times New Roman"/>
+          <w:color w:val="D4D4D4"/>
+          <w:sz w:val="21"/>
+          <w:szCs w:val="21"/>
+          <w:lang w:eastAsia="fr-FR"/>
+        </w:rPr>
+        <w:t>(</w:t>
+      </w:r>
+      <w:r>
+        <w:rPr>
+          <w:rFonts w:ascii="Consolas" w:eastAsia="Times New Roman" w:hAnsi="Consolas" w:cs="Times New Roman"/>
+          <w:color w:val="9CDCFE"/>
+          <w:sz w:val="21"/>
+          <w:szCs w:val="21"/>
+          <w:lang w:eastAsia="fr-FR"/>
+        </w:rPr>
+        <w:t>y</w:t>
+      </w:r>
+      <w:r>
+        <w:rPr>
+          <w:rFonts w:ascii="Consolas" w:eastAsia="Times New Roman" w:hAnsi="Consolas" w:cs="Times New Roman"/>
+          <w:color w:val="D4D4D4"/>
+          <w:sz w:val="21"/>
+          <w:szCs w:val="21"/>
+          <w:lang w:eastAsia="fr-FR"/>
+        </w:rPr>
+        <w:t>))</w:t>
+      </w:r>
+    </w:p>
+    <w:p>
+      <w:pPr>
+        <w:shd w:val="clear" w:color="auto" w:fill="1E1E1E"/>
+        <w:spacing w:after="0" w:line="285" w:lineRule="atLeast"/>
+        <w:rPr>
+          <w:rFonts w:ascii="Consolas" w:eastAsia="Times New Roman" w:hAnsi="Consolas" w:cs="Times New Roman"/>
+          <w:color w:val="D4D4D4"/>
+          <w:sz w:val="21"/>
+          <w:szCs w:val="21"/>
+          <w:lang w:eastAsia="fr-FR"/>
+        </w:rPr>
+      </w:pPr>
+      <w:r>
+        <w:rPr>
+          <w:rFonts w:ascii="Consolas" w:eastAsia="Times New Roman" w:hAnsi="Consolas" w:cs="Times New Roman"/>
+          <w:color w:val="D4D4D4"/>
+          <w:sz w:val="21"/>
+          <w:szCs w:val="21"/>
+          <w:lang w:eastAsia="fr-FR"/>
+        </w:rPr>
+        <w:t>    {</w:t>
+      </w:r>
+    </w:p>
+    <w:p>
+      <w:pPr>
+        <w:shd w:val="clear" w:color="auto" w:fill="1E1E1E"/>
+        <w:spacing w:after="0" w:line="285" w:lineRule="atLeast"/>
+        <w:rPr>
+          <w:rFonts w:ascii="Consolas" w:eastAsia="Times New Roman" w:hAnsi="Consolas" w:cs="Times New Roman"/>
+          <w:color w:val="D4D4D4"/>
+          <w:sz w:val="21"/>
+          <w:szCs w:val="21"/>
+          <w:lang w:eastAsia="fr-FR"/>
+        </w:rPr>
+      </w:pPr>
+      <w:r>
+        <w:rPr>
+          <w:rFonts w:ascii="Consolas" w:eastAsia="Times New Roman" w:hAnsi="Consolas" w:cs="Times New Roman"/>
+          <w:color w:val="D4D4D4"/>
+          <w:sz w:val="21"/>
+          <w:szCs w:val="21"/>
+          <w:lang w:eastAsia="fr-FR"/>
+        </w:rPr>
+        <w:t>        </w:t>
+      </w:r>
+      <w:proofErr w:type="gramStart"/>
+      <w:r>
+        <w:rPr>
+          <w:rFonts w:ascii="Consolas" w:eastAsia="Times New Roman" w:hAnsi="Consolas" w:cs="Times New Roman"/>
+          <w:color w:val="9CDCFE"/>
+          <w:sz w:val="21"/>
+          <w:szCs w:val="21"/>
+          <w:lang w:eastAsia="fr-FR"/>
+        </w:rPr>
+        <w:t>y</w:t>
+      </w:r>
+      <w:proofErr w:type="gramEnd"/>
+      <w:r>
+        <w:rPr>
+          <w:rFonts w:ascii="Consolas" w:eastAsia="Times New Roman" w:hAnsi="Consolas" w:cs="Times New Roman"/>
+          <w:color w:val="D4D4D4"/>
+          <w:sz w:val="21"/>
+          <w:szCs w:val="21"/>
+          <w:lang w:eastAsia="fr-FR"/>
+        </w:rPr>
+        <w:t> = </w:t>
+      </w:r>
+      <w:proofErr w:type="spellStart"/>
+      <w:r>
+        <w:rPr>
+          <w:rFonts w:ascii="Consolas" w:eastAsia="Times New Roman" w:hAnsi="Consolas" w:cs="Times New Roman"/>
+          <w:color w:val="DCDCAA"/>
+          <w:sz w:val="21"/>
+          <w:szCs w:val="21"/>
+          <w:lang w:eastAsia="fr-FR"/>
+        </w:rPr>
+        <w:t>parseInt</w:t>
+      </w:r>
+      <w:proofErr w:type="spellEnd"/>
+      <w:r>
+        <w:rPr>
+          <w:rFonts w:ascii="Consolas" w:eastAsia="Times New Roman" w:hAnsi="Consolas" w:cs="Times New Roman"/>
+          <w:color w:val="D4D4D4"/>
+          <w:sz w:val="21"/>
+          <w:szCs w:val="21"/>
+          <w:lang w:eastAsia="fr-FR"/>
+        </w:rPr>
+        <w:t>(</w:t>
+      </w:r>
+      <w:proofErr w:type="spellStart"/>
+      <w:r>
+        <w:rPr>
+          <w:rFonts w:ascii="Consolas" w:eastAsia="Times New Roman" w:hAnsi="Consolas" w:cs="Times New Roman"/>
+          <w:color w:val="9CDCFE"/>
+          <w:sz w:val="21"/>
+          <w:szCs w:val="21"/>
+          <w:lang w:eastAsia="fr-FR"/>
+        </w:rPr>
+        <w:t>window</w:t>
+      </w:r>
+      <w:r>
+        <w:rPr>
+          <w:rFonts w:ascii="Consolas" w:eastAsia="Times New Roman" w:hAnsi="Consolas" w:cs="Times New Roman"/>
+          <w:color w:val="D4D4D4"/>
+          <w:sz w:val="21"/>
+          <w:szCs w:val="21"/>
+          <w:lang w:eastAsia="fr-FR"/>
+        </w:rPr>
+        <w:t>.</w:t>
+      </w:r>
+      <w:r>
+        <w:rPr>
+          <w:rFonts w:ascii="Consolas" w:eastAsia="Times New Roman" w:hAnsi="Consolas" w:cs="Times New Roman"/>
+          <w:color w:val="DCDCAA"/>
+          <w:sz w:val="21"/>
+          <w:szCs w:val="21"/>
+          <w:lang w:eastAsia="fr-FR"/>
+        </w:rPr>
+        <w:t>prompt</w:t>
+      </w:r>
+      <w:proofErr w:type="spellEnd"/>
+      <w:r>
+        <w:rPr>
+          <w:rFonts w:ascii="Consolas" w:eastAsia="Times New Roman" w:hAnsi="Consolas" w:cs="Times New Roman"/>
+          <w:color w:val="D4D4D4"/>
+          <w:sz w:val="21"/>
+          <w:szCs w:val="21"/>
+          <w:lang w:eastAsia="fr-FR"/>
+        </w:rPr>
+        <w:t>(</w:t>
+      </w:r>
+      <w:r>
+        <w:rPr>
+          <w:rFonts w:ascii="Consolas" w:eastAsia="Times New Roman" w:hAnsi="Consolas" w:cs="Times New Roman"/>
+          <w:color w:val="CE9178"/>
+          <w:sz w:val="21"/>
+          <w:szCs w:val="21"/>
+          <w:lang w:eastAsia="fr-FR"/>
+        </w:rPr>
+        <w:t>"saisissez un 2e nombre"</w:t>
+      </w:r>
+      <w:r>
+        <w:rPr>
+          <w:rFonts w:ascii="Consolas" w:eastAsia="Times New Roman" w:hAnsi="Consolas" w:cs="Times New Roman"/>
+          <w:color w:val="D4D4D4"/>
+          <w:sz w:val="21"/>
+          <w:szCs w:val="21"/>
+          <w:lang w:eastAsia="fr-FR"/>
+        </w:rPr>
+        <w:t>));</w:t>
+      </w:r>
+    </w:p>
+    <w:p>
+      <w:pPr>
+        <w:shd w:val="clear" w:color="auto" w:fill="1E1E1E"/>
+        <w:spacing w:after="0" w:line="285" w:lineRule="atLeast"/>
+        <w:rPr>
+          <w:rFonts w:ascii="Consolas" w:eastAsia="Times New Roman" w:hAnsi="Consolas" w:cs="Times New Roman"/>
+          <w:color w:val="D4D4D4"/>
+          <w:sz w:val="21"/>
+          <w:szCs w:val="21"/>
+          <w:lang w:eastAsia="fr-FR"/>
+        </w:rPr>
+      </w:pPr>
+    </w:p>
+    <w:p>
+      <w:pPr>
+        <w:shd w:val="clear" w:color="auto" w:fill="1E1E1E"/>
+        <w:spacing w:after="0" w:line="285" w:lineRule="atLeast"/>
+        <w:rPr>
+          <w:rFonts w:ascii="Consolas" w:eastAsia="Times New Roman" w:hAnsi="Consolas" w:cs="Times New Roman"/>
+          <w:color w:val="D4D4D4"/>
+          <w:sz w:val="21"/>
+          <w:szCs w:val="21"/>
+          <w:lang w:eastAsia="fr-FR"/>
+        </w:rPr>
+      </w:pPr>
+      <w:r>
+        <w:rPr>
+          <w:rFonts w:ascii="Consolas" w:eastAsia="Times New Roman" w:hAnsi="Consolas" w:cs="Times New Roman"/>
+          <w:color w:val="D4D4D4"/>
+          <w:sz w:val="21"/>
+          <w:szCs w:val="21"/>
+          <w:lang w:eastAsia="fr-FR"/>
+        </w:rPr>
+        <w:t>    }</w:t>
+      </w:r>
+    </w:p>
+    <w:p>
+      <w:pPr>
+        <w:shd w:val="clear" w:color="auto" w:fill="1E1E1E"/>
+        <w:spacing w:after="0" w:line="285" w:lineRule="atLeast"/>
+        <w:rPr>
+          <w:rFonts w:ascii="Consolas" w:eastAsia="Times New Roman" w:hAnsi="Consolas" w:cs="Times New Roman"/>
+          <w:color w:val="D4D4D4"/>
+          <w:sz w:val="21"/>
+          <w:szCs w:val="21"/>
+          <w:lang w:eastAsia="fr-FR"/>
+        </w:rPr>
+      </w:pPr>
+    </w:p>
+    <w:p>
+      <w:pPr>
+        <w:shd w:val="clear" w:color="auto" w:fill="1E1E1E"/>
+        <w:spacing w:after="0" w:line="285" w:lineRule="atLeast"/>
+        <w:rPr>
+          <w:rFonts w:ascii="Consolas" w:eastAsia="Times New Roman" w:hAnsi="Consolas" w:cs="Times New Roman"/>
+          <w:color w:val="D4D4D4"/>
+          <w:sz w:val="21"/>
+          <w:szCs w:val="21"/>
+          <w:lang w:eastAsia="fr-FR"/>
+        </w:rPr>
+      </w:pPr>
+      <w:r>
+        <w:rPr>
+          <w:rFonts w:ascii="Consolas" w:eastAsia="Times New Roman" w:hAnsi="Consolas" w:cs="Times New Roman"/>
+          <w:color w:val="D4D4D4"/>
+          <w:sz w:val="21"/>
+          <w:szCs w:val="21"/>
+          <w:lang w:eastAsia="fr-FR"/>
+        </w:rPr>
+        <w:t>           </w:t>
+      </w:r>
+      <w:proofErr w:type="spellStart"/>
+      <w:proofErr w:type="gramStart"/>
+      <w:r>
+        <w:rPr>
+          <w:rFonts w:ascii="Consolas" w:eastAsia="Times New Roman" w:hAnsi="Consolas" w:cs="Times New Roman"/>
+          <w:color w:val="9CDCFE"/>
+          <w:sz w:val="21"/>
+          <w:szCs w:val="21"/>
+          <w:lang w:eastAsia="fr-FR"/>
+        </w:rPr>
+        <w:t>result</w:t>
+      </w:r>
+      <w:proofErr w:type="spellEnd"/>
+      <w:proofErr w:type="gramEnd"/>
+      <w:r>
+        <w:rPr>
+          <w:rFonts w:ascii="Consolas" w:eastAsia="Times New Roman" w:hAnsi="Consolas" w:cs="Times New Roman"/>
+          <w:color w:val="D4D4D4"/>
+          <w:sz w:val="21"/>
+          <w:szCs w:val="21"/>
+          <w:lang w:eastAsia="fr-FR"/>
+        </w:rPr>
+        <w:t> = </w:t>
+      </w:r>
+      <w:r>
+        <w:rPr>
+          <w:rFonts w:ascii="Consolas" w:eastAsia="Times New Roman" w:hAnsi="Consolas" w:cs="Times New Roman"/>
+          <w:color w:val="9CDCFE"/>
+          <w:sz w:val="21"/>
+          <w:szCs w:val="21"/>
+          <w:lang w:eastAsia="fr-FR"/>
+        </w:rPr>
+        <w:t>x</w:t>
+      </w:r>
+      <w:r>
+        <w:rPr>
+          <w:rFonts w:ascii="Consolas" w:eastAsia="Times New Roman" w:hAnsi="Consolas" w:cs="Times New Roman"/>
+          <w:color w:val="D4D4D4"/>
+          <w:sz w:val="21"/>
+          <w:szCs w:val="21"/>
+          <w:lang w:eastAsia="fr-FR"/>
+        </w:rPr>
+        <w:t> * </w:t>
+      </w:r>
+      <w:r>
+        <w:rPr>
+          <w:rFonts w:ascii="Consolas" w:eastAsia="Times New Roman" w:hAnsi="Consolas" w:cs="Times New Roman"/>
+          <w:color w:val="9CDCFE"/>
+          <w:sz w:val="21"/>
+          <w:szCs w:val="21"/>
+          <w:lang w:eastAsia="fr-FR"/>
+        </w:rPr>
+        <w:t>y</w:t>
+      </w:r>
+      <w:r>
+        <w:rPr>
+          <w:rFonts w:ascii="Consolas" w:eastAsia="Times New Roman" w:hAnsi="Consolas" w:cs="Times New Roman"/>
+          <w:color w:val="D4D4D4"/>
+          <w:sz w:val="21"/>
+          <w:szCs w:val="21"/>
+          <w:lang w:eastAsia="fr-FR"/>
+        </w:rPr>
+        <w:t> ;</w:t>
+      </w:r>
+    </w:p>
+    <w:p>
+      <w:pPr>
+        <w:shd w:val="clear" w:color="auto" w:fill="1E1E1E"/>
+        <w:spacing w:after="0" w:line="285" w:lineRule="atLeast"/>
+        <w:rPr>
+          <w:rFonts w:ascii="Consolas" w:eastAsia="Times New Roman" w:hAnsi="Consolas" w:cs="Times New Roman"/>
+          <w:color w:val="D4D4D4"/>
+          <w:sz w:val="21"/>
+          <w:szCs w:val="21"/>
+          <w:lang w:eastAsia="fr-FR"/>
+        </w:rPr>
+      </w:pPr>
+      <w:r>
+        <w:rPr>
+          <w:rFonts w:ascii="Consolas" w:eastAsia="Times New Roman" w:hAnsi="Consolas" w:cs="Times New Roman"/>
+          <w:color w:val="D4D4D4"/>
+          <w:sz w:val="21"/>
+          <w:szCs w:val="21"/>
+          <w:lang w:eastAsia="fr-FR"/>
+        </w:rPr>
+        <w:t>           </w:t>
+      </w:r>
+      <w:proofErr w:type="gramStart"/>
+      <w:r>
+        <w:rPr>
+          <w:rFonts w:ascii="Consolas" w:eastAsia="Times New Roman" w:hAnsi="Consolas" w:cs="Times New Roman"/>
+          <w:color w:val="DCDCAA"/>
+          <w:sz w:val="21"/>
+          <w:szCs w:val="21"/>
+          <w:lang w:eastAsia="fr-FR"/>
+        </w:rPr>
+        <w:t>alert</w:t>
+      </w:r>
+      <w:r>
+        <w:rPr>
+          <w:rFonts w:ascii="Consolas" w:eastAsia="Times New Roman" w:hAnsi="Consolas" w:cs="Times New Roman"/>
+          <w:color w:val="D4D4D4"/>
+          <w:sz w:val="21"/>
+          <w:szCs w:val="21"/>
+          <w:lang w:eastAsia="fr-FR"/>
+        </w:rPr>
+        <w:t>(</w:t>
+      </w:r>
+      <w:proofErr w:type="gramEnd"/>
+      <w:r>
+        <w:rPr>
+          <w:rFonts w:ascii="Consolas" w:eastAsia="Times New Roman" w:hAnsi="Consolas" w:cs="Times New Roman"/>
+          <w:color w:val="CE9178"/>
+          <w:sz w:val="21"/>
+          <w:szCs w:val="21"/>
+          <w:lang w:eastAsia="fr-FR"/>
+        </w:rPr>
+        <w:t>"le produit de ces deux nombres est :"</w:t>
+      </w:r>
+      <w:r>
+        <w:rPr>
+          <w:rFonts w:ascii="Consolas" w:eastAsia="Times New Roman" w:hAnsi="Consolas" w:cs="Times New Roman"/>
+          <w:color w:val="D4D4D4"/>
+          <w:sz w:val="21"/>
+          <w:szCs w:val="21"/>
+          <w:lang w:eastAsia="fr-FR"/>
+        </w:rPr>
+        <w:t> + </w:t>
+      </w:r>
+      <w:r>
+        <w:rPr>
+          <w:rFonts w:ascii="Consolas" w:eastAsia="Times New Roman" w:hAnsi="Consolas" w:cs="Times New Roman"/>
+          <w:color w:val="9CDCFE"/>
+          <w:sz w:val="21"/>
+          <w:szCs w:val="21"/>
+          <w:lang w:eastAsia="fr-FR"/>
+        </w:rPr>
+        <w:t>result</w:t>
+      </w:r>
+      <w:r>
+        <w:rPr>
+          <w:rFonts w:ascii="Consolas" w:eastAsia="Times New Roman" w:hAnsi="Consolas" w:cs="Times New Roman"/>
+          <w:color w:val="D4D4D4"/>
+          <w:sz w:val="21"/>
+          <w:szCs w:val="21"/>
+          <w:lang w:eastAsia="fr-FR"/>
+        </w:rPr>
+        <w:t>) ;</w:t>
+      </w:r>
+    </w:p>
+    <w:p>
+      <w:pPr>
+        <w:shd w:val="clear" w:color="auto" w:fill="1E1E1E"/>
+        <w:spacing w:after="0" w:line="285" w:lineRule="atLeast"/>
+        <w:rPr>
+          <w:rFonts w:ascii="Consolas" w:eastAsia="Times New Roman" w:hAnsi="Consolas" w:cs="Times New Roman"/>
+          <w:color w:val="D4D4D4"/>
+          <w:sz w:val="21"/>
+          <w:szCs w:val="21"/>
+          <w:lang w:eastAsia="fr-FR"/>
+        </w:rPr>
+      </w:pPr>
+      <w:r>
+        <w:rPr>
+          <w:rFonts w:ascii="Consolas" w:eastAsia="Times New Roman" w:hAnsi="Consolas" w:cs="Times New Roman"/>
+          <w:color w:val="D4D4D4"/>
+          <w:sz w:val="21"/>
+          <w:szCs w:val="21"/>
+          <w:lang w:eastAsia="fr-FR"/>
+        </w:rPr>
+        <w:t>        }</w:t>
+      </w:r>
+    </w:p>
+    <w:p>
+      <w:pPr>
+        <w:shd w:val="clear" w:color="auto" w:fill="1E1E1E"/>
+        <w:spacing w:after="0" w:line="285" w:lineRule="atLeast"/>
+        <w:rPr>
+          <w:rFonts w:ascii="Consolas" w:eastAsia="Times New Roman" w:hAnsi="Consolas" w:cs="Times New Roman"/>
+          <w:color w:val="D4D4D4"/>
+          <w:sz w:val="21"/>
+          <w:szCs w:val="21"/>
+          <w:lang w:eastAsia="fr-FR"/>
+        </w:rPr>
+      </w:pPr>
+      <w:r>
+        <w:rPr>
+          <w:rFonts w:ascii="Consolas" w:eastAsia="Times New Roman" w:hAnsi="Consolas" w:cs="Times New Roman"/>
+          <w:color w:val="D4D4D4"/>
+          <w:sz w:val="21"/>
+          <w:szCs w:val="21"/>
+          <w:lang w:eastAsia="fr-FR"/>
+        </w:rPr>
+        <w:t>        </w:t>
+      </w:r>
+      <w:proofErr w:type="spellStart"/>
+      <w:proofErr w:type="gramStart"/>
+      <w:r>
+        <w:rPr>
+          <w:rFonts w:ascii="Consolas" w:eastAsia="Times New Roman" w:hAnsi="Consolas" w:cs="Times New Roman"/>
+          <w:color w:val="DCDCAA"/>
+          <w:sz w:val="21"/>
+          <w:szCs w:val="21"/>
+          <w:lang w:eastAsia="fr-FR"/>
+        </w:rPr>
+        <w:t>calcProd</w:t>
+      </w:r>
+      <w:proofErr w:type="spellEnd"/>
+      <w:r>
+        <w:rPr>
+          <w:rFonts w:ascii="Consolas" w:eastAsia="Times New Roman" w:hAnsi="Consolas" w:cs="Times New Roman"/>
+          <w:color w:val="D4D4D4"/>
+          <w:sz w:val="21"/>
+          <w:szCs w:val="21"/>
+          <w:lang w:eastAsia="fr-FR"/>
+        </w:rPr>
+        <w:t>(</w:t>
+      </w:r>
+      <w:proofErr w:type="gramEnd"/>
+      <w:r>
+        <w:rPr>
+          <w:rFonts w:ascii="Consolas" w:eastAsia="Times New Roman" w:hAnsi="Consolas" w:cs="Times New Roman"/>
+          <w:color w:val="D4D4D4"/>
+          <w:sz w:val="21"/>
+          <w:szCs w:val="21"/>
+          <w:lang w:eastAsia="fr-FR"/>
+        </w:rPr>
+        <w:t>);</w:t>
+      </w:r>
+    </w:p>
+    <w:p>
       <w:bookmarkStart w:id="0" w:name="_GoBack"/>
       <w:bookmarkEnd w:id="0"/>
-    </w:p>
-    <w:p>
-      <w:r>
-        <w:t xml:space="preserve">  </w:t>
-      </w:r>
-      <w:proofErr w:type="gramStart"/>
-      <w:r>
-        <w:t>var</w:t>
-      </w:r>
-      <w:proofErr w:type="gramEnd"/>
-      <w:r>
-        <w:t xml:space="preserve"> </w:t>
-      </w:r>
-      <w:proofErr w:type="spellStart"/>
-      <w:r>
-        <w:t>result</w:t>
-      </w:r>
-      <w:proofErr w:type="spellEnd"/>
-      <w:r>
-        <w:t xml:space="preserve"> = x * y;</w:t>
-      </w:r>
-    </w:p>
-    <w:p>
-      <w:r>
-        <w:t xml:space="preserve">  </w:t>
-      </w:r>
-      <w:proofErr w:type="gramStart"/>
-      <w:r>
-        <w:t>var</w:t>
-      </w:r>
-      <w:proofErr w:type="gramEnd"/>
-      <w:r>
-        <w:t xml:space="preserve"> </w:t>
-      </w:r>
-      <w:proofErr w:type="spellStart"/>
-      <w:r>
-        <w:t>text</w:t>
-      </w:r>
-      <w:proofErr w:type="spellEnd"/>
-      <w:r>
-        <w:t xml:space="preserve"> = "le produit de " + x +" * " + y + " est égale à " + </w:t>
-      </w:r>
-      <w:proofErr w:type="spellStart"/>
-      <w:r>
-        <w:t>result</w:t>
-      </w:r>
-      <w:proofErr w:type="spellEnd"/>
-      <w:r>
-        <w:t>;</w:t>
-      </w:r>
-    </w:p>
-    <w:p>
-      <w:r>
-        <w:t xml:space="preserve">  console.log(</w:t>
-      </w:r>
-      <w:proofErr w:type="spellStart"/>
-      <w:r>
-        <w:t>result</w:t>
-      </w:r>
-      <w:proofErr w:type="spellEnd"/>
-      <w:proofErr w:type="gramStart"/>
-      <w:r>
-        <w:t>);</w:t>
-      </w:r>
-      <w:proofErr w:type="gramEnd"/>
-    </w:p>
-    <w:p>
-      <w:r>
-        <w:t>}</w:t>
-      </w:r>
-    </w:p>
-    <w:p/>
-    <w:p/>
-    <w:p>
-      <w:r>
-        <w:t xml:space="preserve">         </w:t>
-      </w:r>
-      <w:proofErr w:type="gramStart"/>
-      <w:r>
-        <w:t>var</w:t>
-      </w:r>
-      <w:proofErr w:type="gramEnd"/>
-      <w:r>
-        <w:t xml:space="preserve"> x = 3</w:t>
-      </w:r>
-    </w:p>
-    <w:p>
-      <w:r>
-        <w:t xml:space="preserve">         </w:t>
-      </w:r>
-      <w:proofErr w:type="gramStart"/>
-      <w:r>
-        <w:t>var</w:t>
-      </w:r>
-      <w:proofErr w:type="gramEnd"/>
-      <w:r>
-        <w:t xml:space="preserve"> y = 5</w:t>
-      </w:r>
-    </w:p>
-    <w:p/>
-    <w:p>
-      <w:r>
-        <w:t xml:space="preserve">          /*</w:t>
-      </w:r>
-      <w:proofErr w:type="spellStart"/>
-      <w:r>
-        <w:t>while</w:t>
-      </w:r>
-      <w:proofErr w:type="spellEnd"/>
-      <w:r>
-        <w:t xml:space="preserve"> (</w:t>
-      </w:r>
-      <w:proofErr w:type="spellStart"/>
-      <w:r>
-        <w:t>isNan</w:t>
-      </w:r>
-      <w:proofErr w:type="spellEnd"/>
-      <w:r>
-        <w:t>(x))</w:t>
-      </w:r>
-    </w:p>
-    <w:p>
-      <w:r>
-        <w:t xml:space="preserve">            {</w:t>
-      </w:r>
-    </w:p>
-    <w:p>
-      <w:r>
-        <w:t xml:space="preserve">                </w:t>
-      </w:r>
-      <w:proofErr w:type="gramStart"/>
-      <w:r>
-        <w:t>var</w:t>
-      </w:r>
-      <w:proofErr w:type="gramEnd"/>
-      <w:r>
-        <w:t xml:space="preserve"> x = </w:t>
-      </w:r>
-      <w:proofErr w:type="spellStart"/>
-      <w:r>
-        <w:t>parseInt</w:t>
-      </w:r>
-      <w:proofErr w:type="spellEnd"/>
-      <w:r>
-        <w:t>(</w:t>
-      </w:r>
-      <w:proofErr w:type="spellStart"/>
-      <w:r>
-        <w:t>window.prompt</w:t>
-      </w:r>
-      <w:proofErr w:type="spellEnd"/>
-      <w:r>
-        <w:t>("saisissez un nombre"));</w:t>
-      </w:r>
-    </w:p>
-    <w:p>
-      <w:r>
-        <w:t xml:space="preserve">            }</w:t>
-      </w:r>
-    </w:p>
-    <w:p>
-      <w:r>
-        <w:t xml:space="preserve">          </w:t>
-      </w:r>
-      <w:proofErr w:type="spellStart"/>
-      <w:proofErr w:type="gramStart"/>
-      <w:r>
-        <w:t>while</w:t>
-      </w:r>
-      <w:proofErr w:type="spellEnd"/>
-      <w:proofErr w:type="gramEnd"/>
-      <w:r>
-        <w:t xml:space="preserve"> (</w:t>
-      </w:r>
-      <w:proofErr w:type="spellStart"/>
-      <w:r>
-        <w:t>isNan</w:t>
-      </w:r>
-      <w:proofErr w:type="spellEnd"/>
-      <w:r>
-        <w:t>(y))</w:t>
-      </w:r>
-    </w:p>
-    <w:p>
-      <w:r>
-        <w:t xml:space="preserve">            {</w:t>
-      </w:r>
-    </w:p>
-    <w:p>
-      <w:r>
-        <w:t xml:space="preserve">               </w:t>
-      </w:r>
-      <w:proofErr w:type="gramStart"/>
-      <w:r>
-        <w:t>var</w:t>
-      </w:r>
-      <w:proofErr w:type="gramEnd"/>
-      <w:r>
-        <w:t xml:space="preserve"> y = </w:t>
-      </w:r>
-      <w:proofErr w:type="spellStart"/>
-      <w:r>
-        <w:t>parseInt</w:t>
-      </w:r>
-      <w:proofErr w:type="spellEnd"/>
-      <w:r>
-        <w:t>(</w:t>
-      </w:r>
-      <w:proofErr w:type="spellStart"/>
-      <w:r>
-        <w:t>window.prompt</w:t>
-      </w:r>
-      <w:proofErr w:type="spellEnd"/>
-      <w:r>
-        <w:t>("saisissez un 2e nombre"));</w:t>
-      </w:r>
-    </w:p>
-    <w:p/>
-    <w:p>
-      <w:r>
-        <w:t xml:space="preserve">            }   */   </w:t>
-      </w:r>
-    </w:p>
-    <w:p/>
-    <w:p>
-      <w:proofErr w:type="spellStart"/>
-      <w:proofErr w:type="gramStart"/>
-      <w:r>
-        <w:t>function</w:t>
-      </w:r>
-      <w:proofErr w:type="spellEnd"/>
-      <w:proofErr w:type="gramEnd"/>
-      <w:r>
-        <w:t xml:space="preserve"> </w:t>
-      </w:r>
-      <w:proofErr w:type="spellStart"/>
-      <w:r>
-        <w:t>calcProd</w:t>
-      </w:r>
-      <w:proofErr w:type="spellEnd"/>
-      <w:r>
-        <w:t xml:space="preserve"> (x, y)</w:t>
-      </w:r>
-    </w:p>
-    <w:p>
-      <w:r>
-        <w:t xml:space="preserve">        {</w:t>
-      </w:r>
-    </w:p>
-    <w:p>
-      <w:r>
-        <w:t xml:space="preserve">          </w:t>
-      </w:r>
-      <w:proofErr w:type="gramStart"/>
-      <w:r>
-        <w:t>var</w:t>
-      </w:r>
-      <w:proofErr w:type="gramEnd"/>
-      <w:r>
-        <w:t xml:space="preserve"> </w:t>
-      </w:r>
-      <w:proofErr w:type="spellStart"/>
-      <w:r>
-        <w:t>result</w:t>
-      </w:r>
-      <w:proofErr w:type="spellEnd"/>
-      <w:r>
-        <w:t xml:space="preserve"> = x * y</w:t>
-      </w:r>
-    </w:p>
-    <w:p>
-      <w:r>
-        <w:t xml:space="preserve">          </w:t>
-      </w:r>
-      <w:proofErr w:type="gramStart"/>
-      <w:r>
-        <w:t>var</w:t>
-      </w:r>
-      <w:proofErr w:type="gramEnd"/>
-      <w:r>
-        <w:t xml:space="preserve"> </w:t>
-      </w:r>
-      <w:proofErr w:type="spellStart"/>
-      <w:r>
-        <w:t>text</w:t>
-      </w:r>
-      <w:proofErr w:type="spellEnd"/>
-      <w:r>
-        <w:t xml:space="preserve"> = "le produit de " + x +" * " + y + " est égale à " + </w:t>
-      </w:r>
-      <w:proofErr w:type="spellStart"/>
-      <w:r>
-        <w:t>result</w:t>
-      </w:r>
-      <w:proofErr w:type="spellEnd"/>
-      <w:r>
-        <w:t>;</w:t>
-      </w:r>
-    </w:p>
-    <w:p>
-      <w:r>
-        <w:t xml:space="preserve">          console.log(</w:t>
-      </w:r>
-      <w:proofErr w:type="spellStart"/>
-      <w:r>
-        <w:t>result</w:t>
-      </w:r>
-      <w:proofErr w:type="spellEnd"/>
-      <w:proofErr w:type="gramStart"/>
-      <w:r>
-        <w:t>);</w:t>
-      </w:r>
-      <w:proofErr w:type="gramEnd"/>
-    </w:p>
-    <w:p>
-      <w:r>
-        <w:t xml:space="preserve">        }</w:t>
-      </w:r>
     </w:p>
     <w:sectPr>
       <w:pgSz w:w="11906" w:h="16838"/>

</xml_diff>